<commit_message>
Added small part about the hive mind
</commit_message>
<xml_diff>
--- a/hunger_maze_ibo1_algera_baali.docx
+++ b/hunger_maze_ibo1_algera_baali.docx
@@ -4123,19 +4123,8 @@
                                         <w:szCs w:val="36"/>
                                         <w:lang w:val="en-GB"/>
                                       </w:rPr>
-                                      <w:t xml:space="preserve">Look at these fighters running for their </w:t>
+                                      <w:t>Look at these fighters running for their life !</w:t>
                                     </w:r>
-                                    <w:proofErr w:type="gramStart"/>
-                                    <w:r>
-                                      <w:rPr>
-                                        <w:color w:val="404040" w:themeColor="text1" w:themeTint="BF"/>
-                                        <w:sz w:val="36"/>
-                                        <w:szCs w:val="36"/>
-                                        <w:lang w:val="en-GB"/>
-                                      </w:rPr>
-                                      <w:t>life !</w:t>
-                                    </w:r>
-                                    <w:proofErr w:type="gramEnd"/>
                                   </w:sdtContent>
                                 </w:sdt>
                               </w:p>
@@ -4852,8 +4841,6 @@
         </w:rPr>
         <w:br w:type="page"/>
       </w:r>
-      <w:bookmarkStart w:id="0" w:name="_GoBack"/>
-      <w:bookmarkEnd w:id="0"/>
     </w:p>
     <w:p>
       <w:pPr>
@@ -4862,7 +4849,7 @@
           <w:lang w:val="en-GB"/>
         </w:rPr>
       </w:pPr>
-      <w:bookmarkStart w:id="1" w:name="_Toc501022836"/>
+      <w:bookmarkStart w:id="0" w:name="_Toc501022836"/>
       <w:r>
         <w:rPr>
           <w:lang w:val="en-GB"/>
@@ -4876,7 +4863,7 @@
         </w:rPr>
         <w:t>introduction</w:t>
       </w:r>
-      <w:bookmarkEnd w:id="1"/>
+      <w:bookmarkEnd w:id="0"/>
     </w:p>
     <w:p>
       <w:pPr>
@@ -5033,14 +5020,14 @@
           <w:lang w:val="en-GB"/>
         </w:rPr>
       </w:pPr>
-      <w:bookmarkStart w:id="2" w:name="_Toc501022837"/>
+      <w:bookmarkStart w:id="1" w:name="_Toc501022837"/>
       <w:r>
         <w:rPr>
           <w:lang w:val="en-GB"/>
         </w:rPr>
         <w:t>Maze generator</w:t>
       </w:r>
-      <w:bookmarkEnd w:id="2"/>
+      <w:bookmarkEnd w:id="1"/>
     </w:p>
     <w:p>
       <w:pPr>
@@ -5082,39 +5069,7 @@
           <w:sz w:val="24"/>
           <w:lang w:val="en-GB"/>
         </w:rPr>
-        <w:t xml:space="preserve">We decided to implement a maze generator to make each launch of the game more interesting and give us the possibility to change the size of the maze during development. The algorithm that we implemented is called the Randomized Prim Algorithm. This algorithm creates a random spanning tree and so creates a perfect maze. We then take this perfect maze and break random walls to get a non-perfect maze so that the movements for the fighters are a little more interesting. The generation of the maze is divided into smaller chunks so that we can separate the generation into multiple threads and so have it go faster. To place the </w:t>
-      </w:r>
-      <w:proofErr w:type="gramStart"/>
-      <w:r>
-        <w:rPr>
-          <w:sz w:val="24"/>
-          <w:lang w:val="en-GB"/>
-        </w:rPr>
-        <w:t>end point</w:t>
-      </w:r>
-      <w:proofErr w:type="gramEnd"/>
-      <w:r>
-        <w:rPr>
-          <w:sz w:val="24"/>
-          <w:lang w:val="en-GB"/>
-        </w:rPr>
-        <w:t xml:space="preserve"> for the maze, we check along the right wall to find a spot where we could place the end point and break a hole through the wall. The generation is </w:t>
-      </w:r>
-      <w:proofErr w:type="gramStart"/>
-      <w:r>
-        <w:rPr>
-          <w:sz w:val="24"/>
-          <w:lang w:val="en-GB"/>
-        </w:rPr>
-        <w:t>fairly quick</w:t>
-      </w:r>
-      <w:proofErr w:type="gramEnd"/>
-      <w:r>
-        <w:rPr>
-          <w:sz w:val="24"/>
-          <w:lang w:val="en-GB"/>
-        </w:rPr>
-        <w:t xml:space="preserve"> and gives us very interesting results.</w:t>
+        <w:t>We decided to implement a maze generator to make each launch of the game more interesting and give us the possibility to change the size of the maze during development. The algorithm that we implemented is called the Randomized Prim Algorithm. This algorithm creates a random spanning tree and so creates a perfect maze. We then take this perfect maze and break random walls to get a non-perfect maze so that the movements for the fighters are a little more interesting. The generation of the maze is divided into smaller chunks so that we can separate the generation into multiple threads and so have it go faster. To place the end point for the maze, we check along the right wall to find a spot where we could place the end point and break a hole through the wall. The generation is fairly quick and gives us very interesting results.</w:t>
       </w:r>
     </w:p>
     <w:p>
@@ -5124,14 +5079,14 @@
           <w:lang w:val="en-GB"/>
         </w:rPr>
       </w:pPr>
-      <w:bookmarkStart w:id="3" w:name="_Toc501022838"/>
+      <w:bookmarkStart w:id="2" w:name="_Toc501022838"/>
       <w:r>
         <w:rPr>
           <w:lang w:val="en-GB"/>
         </w:rPr>
         <w:t>Game logic</w:t>
       </w:r>
-      <w:bookmarkEnd w:id="3"/>
+      <w:bookmarkEnd w:id="2"/>
     </w:p>
     <w:p>
       <w:pPr>
@@ -5147,14 +5102,14 @@
           <w:lang w:val="en-GB"/>
         </w:rPr>
       </w:pPr>
-      <w:bookmarkStart w:id="4" w:name="_Toc501022839"/>
+      <w:bookmarkStart w:id="3" w:name="_Toc501022839"/>
       <w:r>
         <w:rPr>
           <w:lang w:val="en-GB"/>
         </w:rPr>
         <w:t>Fighters</w:t>
       </w:r>
-      <w:bookmarkEnd w:id="4"/>
+      <w:bookmarkEnd w:id="3"/>
     </w:p>
     <w:p>
       <w:pPr>
@@ -5176,14 +5131,12 @@
         </w:rPr>
         <w:t xml:space="preserve">For each played game, 1% of the cells are occupied by fighters. Each of these fighters is represented by a “F” and is displayed in a distinct </w:t>
       </w:r>
-      <w:proofErr w:type="spellStart"/>
       <w:r>
         <w:rPr>
           <w:lang w:val="en-GB"/>
         </w:rPr>
         <w:t>color</w:t>
       </w:r>
-      <w:proofErr w:type="spellEnd"/>
       <w:r>
         <w:rPr>
           <w:lang w:val="en-GB"/>
@@ -5268,6 +5221,22 @@
         </w:rPr>
         <w:t>the winner!</w:t>
       </w:r>
+    </w:p>
+    <w:p>
+      <w:pPr>
+        <w:jc w:val="both"/>
+        <w:rPr>
+          <w:lang w:val="en-GB"/>
+        </w:rPr>
+      </w:pPr>
+      <w:r>
+        <w:rPr>
+          <w:lang w:val="en-GB"/>
+        </w:rPr>
+        <w:t>All the fighters are controlled from a single point, the Hive mind. This allows us to easily give the fighters the information that they need for their next step and allow us to easily check for things like gameover and the death of fighters.</w:t>
+      </w:r>
+      <w:bookmarkStart w:id="4" w:name="_GoBack"/>
+      <w:bookmarkEnd w:id="4"/>
     </w:p>
     <w:p>
       <w:pPr>
@@ -5289,6 +5258,7 @@
         <w:rPr>
           <w:lang w:val="en-GB"/>
         </w:rPr>
+        <w:lastRenderedPageBreak/>
         <w:t>Items</w:t>
       </w:r>
       <w:bookmarkEnd w:id="5"/>
@@ -5313,32 +5283,17 @@
         </w:rPr>
         <w:t xml:space="preserve">At the beginning of the game, </w:t>
       </w:r>
-      <w:proofErr w:type="gramStart"/>
-      <w:r>
-        <w:rPr>
-          <w:lang w:val="en-GB"/>
-        </w:rPr>
-        <w:t>a number of</w:t>
-      </w:r>
-      <w:proofErr w:type="gramEnd"/>
-      <w:r>
-        <w:rPr>
-          <w:lang w:val="en-GB"/>
-        </w:rPr>
-        <w:t xml:space="preserve"> items equals to 10% of the total number of cells is used to generate all the items. They are placed on an unoccupied cell of the maze randomly chosen. </w:t>
-      </w:r>
-      <w:r>
-        <w:rPr>
-          <w:lang w:val="en-GB"/>
-        </w:rPr>
-        <w:t xml:space="preserve">An item </w:t>
-      </w:r>
-      <w:r>
-        <w:rPr>
-          <w:lang w:val="en-GB"/>
-        </w:rPr>
-        <w:lastRenderedPageBreak/>
-        <w:t xml:space="preserve">has </w:t>
+      <w:r>
+        <w:rPr>
+          <w:lang w:val="en-GB"/>
+        </w:rPr>
+        <w:t xml:space="preserve">a number of items equals to 10% of the total number of cells is used to generate all the items. They are placed on an unoccupied cell of the maze randomly chosen. </w:t>
+      </w:r>
+      <w:r>
+        <w:rPr>
+          <w:lang w:val="en-GB"/>
+        </w:rPr>
+        <w:t xml:space="preserve">An item has </w:t>
       </w:r>
       <w:r>
         <w:rPr>
@@ -5374,21 +5329,7 @@
         <w:rPr>
           <w:lang w:val="en-GB"/>
         </w:rPr>
-        <w:t xml:space="preserve">taken by a fighter before are displayed in blue after going back on </w:t>
-      </w:r>
-      <w:proofErr w:type="gramStart"/>
-      <w:r>
-        <w:rPr>
-          <w:lang w:val="en-GB"/>
-        </w:rPr>
-        <w:t>a</w:t>
-      </w:r>
-      <w:proofErr w:type="gramEnd"/>
-      <w:r>
-        <w:rPr>
-          <w:lang w:val="en-GB"/>
-        </w:rPr>
-        <w:t xml:space="preserve"> unoccupied cell.</w:t>
+        <w:t>taken by a fighter before are displayed in blue after going back on a unoccupied cell.</w:t>
       </w:r>
     </w:p>
     <w:p>
@@ -5406,7 +5347,6 @@
         </w:rPr>
       </w:pPr>
       <w:bookmarkStart w:id="6" w:name="_Toc501022841"/>
-      <w:proofErr w:type="spellStart"/>
       <w:r>
         <w:rPr>
           <w:lang w:val="en-GB"/>
@@ -5419,7 +5359,6 @@
         </w:rPr>
         <w:t>’s</w:t>
       </w:r>
-      <w:proofErr w:type="spellEnd"/>
       <w:r>
         <w:rPr>
           <w:lang w:val="en-GB"/>
@@ -5654,21 +5593,7 @@
         <w:rPr>
           <w:lang w:val="en-GB"/>
         </w:rPr>
-        <w:t xml:space="preserve"> of fighters at the beginning of the game, but also for the item generation. This way, we </w:t>
-      </w:r>
-      <w:proofErr w:type="gramStart"/>
-      <w:r>
-        <w:rPr>
-          <w:lang w:val="en-GB"/>
-        </w:rPr>
-        <w:t>are able to</w:t>
-      </w:r>
-      <w:proofErr w:type="gramEnd"/>
-      <w:r>
-        <w:rPr>
-          <w:lang w:val="en-GB"/>
-        </w:rPr>
-        <w:t xml:space="preserve"> create new fighters/items objects with distinct property just by passing a specific parameter to the factory. In each case, we have an</w:t>
+        <w:t xml:space="preserve"> of fighters at the beginning of the game, but also for the item generation. This way, we are able to create new fighters/items objects with distinct property just by passing a specific parameter to the factory. In each case, we have an</w:t>
       </w:r>
       <w:r>
         <w:rPr>
@@ -5680,21 +5605,7 @@
         <w:rPr>
           <w:lang w:val="en-GB"/>
         </w:rPr>
-        <w:t xml:space="preserve"> </w:t>
-      </w:r>
-      <w:proofErr w:type="spellStart"/>
-      <w:r>
-        <w:rPr>
-          <w:lang w:val="en-GB"/>
-        </w:rPr>
-        <w:t>IFactory</w:t>
-      </w:r>
-      <w:proofErr w:type="spellEnd"/>
-      <w:r>
-        <w:rPr>
-          <w:lang w:val="en-GB"/>
-        </w:rPr>
-        <w:t xml:space="preserve">, </w:t>
+        <w:t xml:space="preserve"> IFactory, </w:t>
       </w:r>
       <w:r>
         <w:rPr>
@@ -5712,49 +5623,7 @@
         <w:rPr>
           <w:lang w:val="en-GB"/>
         </w:rPr>
-        <w:t xml:space="preserve"> a concrete object but an abstracted version (</w:t>
-      </w:r>
-      <w:proofErr w:type="spellStart"/>
-      <w:r>
-        <w:rPr>
-          <w:lang w:val="en-GB"/>
-        </w:rPr>
-        <w:t>IFighter</w:t>
-      </w:r>
-      <w:proofErr w:type="spellEnd"/>
-      <w:r>
-        <w:rPr>
-          <w:lang w:val="en-GB"/>
-        </w:rPr>
-        <w:t xml:space="preserve"> or </w:t>
-      </w:r>
-      <w:proofErr w:type="spellStart"/>
-      <w:r>
-        <w:rPr>
-          <w:lang w:val="en-GB"/>
-        </w:rPr>
-        <w:t>IItem</w:t>
-      </w:r>
-      <w:proofErr w:type="spellEnd"/>
-      <w:r>
-        <w:rPr>
-          <w:lang w:val="en-GB"/>
-        </w:rPr>
-        <w:t xml:space="preserve">). The concrete objects implement those interfaces </w:t>
-      </w:r>
-      <w:proofErr w:type="spellStart"/>
-      <w:r>
-        <w:rPr>
-          <w:lang w:val="en-GB"/>
-        </w:rPr>
-        <w:t>NormalFighter</w:t>
-      </w:r>
-      <w:proofErr w:type="spellEnd"/>
-      <w:r>
-        <w:rPr>
-          <w:lang w:val="en-GB"/>
-        </w:rPr>
-        <w:t xml:space="preserve"> and Item). With this architecture, it will be easy for us to add new types of fighters or items and to generate the objects at the beginning. </w:t>
+        <w:t xml:space="preserve"> a concrete object but an abstracted version (IFighter or IItem). The concrete objects implement those interfaces NormalFighter and Item). With this architecture, it will be easy for us to add new types of fighters or items and to generate the objects at the beginning. </w:t>
       </w:r>
     </w:p>
     <w:p>
@@ -5789,35 +5658,7 @@
         <w:rPr>
           <w:lang w:val="en-GB"/>
         </w:rPr>
-        <w:t xml:space="preserve"> each fighter has an attribute </w:t>
-      </w:r>
-      <w:proofErr w:type="spellStart"/>
-      <w:r>
-        <w:rPr>
-          <w:lang w:val="en-GB"/>
-        </w:rPr>
-        <w:t>IStance</w:t>
-      </w:r>
-      <w:proofErr w:type="spellEnd"/>
-      <w:r>
-        <w:rPr>
-          <w:lang w:val="en-GB"/>
-        </w:rPr>
-        <w:t xml:space="preserve">, with a react method, in which his behaviour is defined. If this object is an </w:t>
-      </w:r>
-      <w:proofErr w:type="spellStart"/>
-      <w:r>
-        <w:rPr>
-          <w:lang w:val="en-GB"/>
-        </w:rPr>
-        <w:t>AttackStance</w:t>
-      </w:r>
-      <w:proofErr w:type="spellEnd"/>
-      <w:r>
-        <w:rPr>
-          <w:lang w:val="en-GB"/>
-        </w:rPr>
-        <w:t xml:space="preserve"> (which implement the previous interface) then he </w:t>
+        <w:t xml:space="preserve"> each fighter has an attribute IStance, with a react method, in which his behaviour is defined. If this object is an AttackStance (which implement the previous interface) then he </w:t>
       </w:r>
       <w:r>
         <w:rPr>
@@ -5829,21 +5670,7 @@
         <w:rPr>
           <w:lang w:val="en-GB"/>
         </w:rPr>
-        <w:t xml:space="preserve"> fight for his life no matter what, but if it’s a </w:t>
-      </w:r>
-      <w:proofErr w:type="spellStart"/>
-      <w:r>
-        <w:rPr>
-          <w:lang w:val="en-GB"/>
-        </w:rPr>
-        <w:t>DefenseStance</w:t>
-      </w:r>
-      <w:proofErr w:type="spellEnd"/>
-      <w:r>
-        <w:rPr>
-          <w:lang w:val="en-GB"/>
-        </w:rPr>
-        <w:t xml:space="preserve"> object, then he </w:t>
+        <w:t xml:space="preserve"> fight for his life no matter what, but if it’s a DefenseStance object, then he </w:t>
       </w:r>
       <w:r>
         <w:rPr>
@@ -5855,16 +5682,8 @@
         <w:rPr>
           <w:lang w:val="en-GB"/>
         </w:rPr>
-        <w:t xml:space="preserve"> run like never </w:t>
-      </w:r>
-      <w:proofErr w:type="gramStart"/>
-      <w:r>
-        <w:rPr>
-          <w:lang w:val="en-GB"/>
-        </w:rPr>
-        <w:t>before !</w:t>
-      </w:r>
-      <w:proofErr w:type="gramEnd"/>
+        <w:t xml:space="preserve"> run like never before !</w:t>
+      </w:r>
     </w:p>
     <w:sectPr>
       <w:pgSz w:w="11906" w:h="16838"/>
@@ -6796,7 +6615,7 @@
 </file>
 
 <file path=customXml/itemProps2.xml><?xml version="1.0" encoding="utf-8"?>
-<ds:datastoreItem xmlns:ds="http://schemas.openxmlformats.org/officeDocument/2006/customXml" ds:itemID="{8F97318A-05B4-43DE-914E-50F1B29E9D7E}">
+<ds:datastoreItem xmlns:ds="http://schemas.openxmlformats.org/officeDocument/2006/customXml" ds:itemID="{9C0F39DB-6213-46CC-ACFF-98746380A138}">
   <ds:schemaRefs>
     <ds:schemaRef ds:uri="http://schemas.openxmlformats.org/officeDocument/2006/bibliography"/>
   </ds:schemaRefs>

</xml_diff>